<commit_message>
menganti desain frontend dari bootstrap  ke tailwind
</commit_message>
<xml_diff>
--- a/APLIKASI BUKU TAMU.docx
+++ b/APLIKASI BUKU TAMU.docx
@@ -373,7 +373,6 @@
           <w:color w:val="7F7F7F" w:themeColor="text1" w:themeTint="80"/>
         </w:rPr>
       </w:pPr>
-      <w:proofErr w:type="gramStart"/>
       <w:r>
         <w:rPr>
           <w:rFonts w:ascii="Times New Roman" w:hAnsi="Times New Roman" w:cs="Times New Roman"/>
@@ -388,7 +387,6 @@
         </w:rPr>
         <w:t xml:space="preserve"> PENGUNJUNG</w:t>
       </w:r>
-      <w:proofErr w:type="gramEnd"/>
     </w:p>
     <w:p>
       <w:pPr>
@@ -552,7 +550,6 @@
           <w:u w:val="single"/>
         </w:rPr>
       </w:pPr>
-      <w:proofErr w:type="gramStart"/>
       <w:r>
         <w:rPr>
           <w:rFonts w:ascii="Times New Roman" w:hAnsi="Times New Roman" w:cs="Times New Roman"/>
@@ -561,18 +558,7 @@
           <w:szCs w:val="28"/>
           <w:shd w:val="clear" w:color="auto" w:fill="F6F6F6"/>
         </w:rPr>
-        <w:t>cp .env</w:t>
-      </w:r>
-      <w:proofErr w:type="gramEnd"/>
-      <w:r>
-        <w:rPr>
-          <w:rFonts w:ascii="Times New Roman" w:hAnsi="Times New Roman" w:cs="Times New Roman"/>
-          <w:color w:val="7F7F7F" w:themeColor="text1" w:themeTint="80"/>
-          <w:sz w:val="28"/>
-          <w:szCs w:val="28"/>
-          <w:shd w:val="clear" w:color="auto" w:fill="F6F6F6"/>
-        </w:rPr>
-        <w:t>.example .env</w:t>
+        <w:t>cp .env.example .env</w:t>
       </w:r>
     </w:p>
     <w:p>
@@ -600,22 +586,8 @@
           <w:szCs w:val="28"/>
           <w:shd w:val="clear" w:color="auto" w:fill="F6F6F6"/>
         </w:rPr>
-        <w:t xml:space="preserve">composer </w:t>
-      </w:r>
-      <w:proofErr w:type="gramStart"/>
-      <w:r>
-        <w:rPr>
-          <w:rFonts w:ascii="Times New Roman" w:hAnsi="Times New Roman" w:cs="Times New Roman"/>
-          <w:i/>
-          <w:iCs/>
-          <w:color w:val="7F7F7F" w:themeColor="text1" w:themeTint="80"/>
-          <w:sz w:val="28"/>
-          <w:szCs w:val="28"/>
-          <w:shd w:val="clear" w:color="auto" w:fill="F6F6F6"/>
-        </w:rPr>
-        <w:t>install</w:t>
-      </w:r>
-      <w:proofErr w:type="gramEnd"/>
+        <w:t>composer install</w:t>
+      </w:r>
       <w:r>
         <w:rPr>
           <w:rFonts w:ascii="Times New Roman" w:hAnsi="Times New Roman" w:cs="Times New Roman"/>
@@ -670,21 +642,8 @@
           <w:sz w:val="28"/>
           <w:szCs w:val="28"/>
         </w:rPr>
-        <w:t xml:space="preserve">php artisan </w:t>
-      </w:r>
-      <w:proofErr w:type="gramStart"/>
-      <w:r>
-        <w:rPr>
-          <w:rFonts w:ascii="Times New Roman" w:eastAsia="Times New Roman" w:hAnsi="Times New Roman" w:cs="Times New Roman"/>
-          <w:i/>
-          <w:iCs/>
-          <w:color w:val="7F7F7F" w:themeColor="text1" w:themeTint="80"/>
-          <w:sz w:val="28"/>
-          <w:szCs w:val="28"/>
-        </w:rPr>
-        <w:t>key:generate</w:t>
-      </w:r>
-      <w:proofErr w:type="gramEnd"/>
+        <w:t>php artisan key:generate</w:t>
+      </w:r>
     </w:p>
     <w:p>
       <w:pPr>
@@ -745,9 +704,8 @@
           <w:sz w:val="28"/>
           <w:szCs w:val="28"/>
         </w:rPr>
-        <w:t xml:space="preserve">php artisan </w:t>
-      </w:r>
-      <w:proofErr w:type="gramStart"/>
+        <w:t>php artisan db:refresh</w:t>
+      </w:r>
       <w:r>
         <w:rPr>
           <w:rStyle w:val="HTMLCode"/>
@@ -758,9 +716,18 @@
           <w:sz w:val="28"/>
           <w:szCs w:val="28"/>
         </w:rPr>
-        <w:t>db:</w:t>
-      </w:r>
-      <w:r>
+        <w:t xml:space="preserve"> </w:t>
+      </w:r>
+    </w:p>
+    <w:p>
+      <w:pPr>
+        <w:pStyle w:val="HTMLPreformatted"/>
+        <w:numPr>
+          <w:ilvl w:val="0"/>
+          <w:numId w:val="2"/>
+        </w:numPr>
+        <w:shd w:val="clear" w:color="auto" w:fill="FEFEFE"/>
+        <w:spacing w:line="384" w:lineRule="atLeast"/>
         <w:rPr>
           <w:rStyle w:val="HTMLCode"/>
           <w:rFonts w:ascii="Times New Roman" w:hAnsi="Times New Roman" w:cs="Times New Roman"/>
@@ -770,9 +737,19 @@
           <w:sz w:val="28"/>
           <w:szCs w:val="28"/>
         </w:rPr>
-        <w:t>refresh</w:t>
-      </w:r>
-      <w:proofErr w:type="gramEnd"/>
+      </w:pPr>
+      <w:r>
+        <w:rPr>
+          <w:rStyle w:val="HTMLCode"/>
+          <w:rFonts w:ascii="Times New Roman" w:hAnsi="Times New Roman" w:cs="Times New Roman"/>
+          <w:i/>
+          <w:iCs/>
+          <w:color w:val="7F7F7F" w:themeColor="text1" w:themeTint="80"/>
+          <w:sz w:val="28"/>
+          <w:szCs w:val="28"/>
+        </w:rPr>
+        <w:t>Php artisan strorage:link</w:t>
+      </w:r>
     </w:p>
     <w:p>
       <w:pPr>
@@ -855,6 +832,24 @@
         <w:pStyle w:val="HTMLPreformatted"/>
         <w:shd w:val="clear" w:color="auto" w:fill="FEFEFE"/>
         <w:spacing w:line="384" w:lineRule="atLeast"/>
+        <w:ind w:left="720"/>
+        <w:rPr>
+          <w:rStyle w:val="Hyperlink"/>
+          <w:rFonts w:ascii="Times New Roman" w:hAnsi="Times New Roman" w:cs="Times New Roman"/>
+          <w:i/>
+          <w:iCs/>
+          <w:color w:val="7F7F7F" w:themeColor="text1" w:themeTint="80"/>
+          <w:sz w:val="28"/>
+          <w:szCs w:val="28"/>
+          <w:u w:val="none"/>
+        </w:rPr>
+      </w:pPr>
+    </w:p>
+    <w:p>
+      <w:pPr>
+        <w:pStyle w:val="HTMLPreformatted"/>
+        <w:shd w:val="clear" w:color="auto" w:fill="FEFEFE"/>
+        <w:spacing w:line="384" w:lineRule="atLeast"/>
         <w:ind w:left="1080"/>
         <w:rPr>
           <w:rStyle w:val="Hyperlink"/>
@@ -983,6 +978,7 @@
           <w:sz w:val="28"/>
           <w:szCs w:val="28"/>
         </w:rPr>
+        <w:lastRenderedPageBreak/>
         <w:t>Username: admin, password: admin</w:t>
       </w:r>
     </w:p>

</xml_diff>